<commit_message>
fix a bug in docx
</commit_message>
<xml_diff>
--- a/部署使用指南.docx
+++ b/部署使用指南.docx
@@ -51,7 +51,23 @@
           <w:rFonts w:hint="default"/>
           <w:lang w:val="en"/>
         </w:rPr>
-        <w:t>说明2：新版标注系统的代码在annotationTool2/目录下，本指南所说的所有命令（除非有特别提醒）均在annotationTool2/目录下运行。</w:t>
+        <w:t>说明2：新版标注系统的代码在annotationTool2/目录下，</w:t>
+      </w:r>
+      <w:r>
+        <w:rPr>
+          <w:rFonts w:hint="default"/>
+          <w:b/>
+          <w:bCs/>
+          <w:lang w:val="en"/>
+        </w:rPr>
+        <w:t>本指南所说的所有命令（除非有特别提醒）均在annotationTool2/目录下运行</w:t>
+      </w:r>
+      <w:r>
+        <w:rPr>
+          <w:rFonts w:hint="default"/>
+          <w:lang w:val="en"/>
+        </w:rPr>
+        <w:t>。</w:t>
       </w:r>
     </w:p>
     <w:p>
@@ -597,18 +613,70 @@
           <w:rFonts w:hint="default"/>
           <w:lang w:val="en"/>
         </w:rPr>
-        <w:t>Docker部署</w:t>
+        <w:t>Docker部署指南</w:t>
+      </w:r>
+      <w:bookmarkEnd w:id="1"/>
+    </w:p>
+    <w:p>
+      <w:pPr>
+        <w:numPr>
+          <w:ilvl w:val="0"/>
+          <w:numId w:val="2"/>
+        </w:numPr>
+        <w:rPr>
+          <w:rFonts w:hint="default"/>
+          <w:lang w:val="en"/>
+        </w:rPr>
+      </w:pPr>
+      <w:r>
+        <w:rPr>
+          <w:rFonts w:hint="default"/>
+          <w:lang w:val="en"/>
+        </w:rPr>
+        <w:t>需要一个可以运行Docker以及docker-compose的环境，推荐使用Ubuntu 18及以上系统</w:t>
+      </w:r>
+    </w:p>
+    <w:p>
+      <w:pPr>
+        <w:numPr>
+          <w:ilvl w:val="1"/>
+          <w:numId w:val="2"/>
+        </w:numPr>
+        <w:ind w:left="840" w:leftChars="0" w:hanging="420" w:firstLineChars="0"/>
+        <w:rPr>
+          <w:rFonts w:hint="default"/>
+          <w:lang w:val="en"/>
+        </w:rPr>
+      </w:pPr>
+      <w:r>
+        <w:rPr>
+          <w:rFonts w:hint="default"/>
+          <w:lang w:val="en"/>
+        </w:rPr>
+        <w:t>Ubuntu上安装Docker的命令为sudo apt install docker.io</w:t>
+      </w:r>
+    </w:p>
+    <w:p>
+      <w:pPr>
+        <w:numPr>
+          <w:ilvl w:val="1"/>
+          <w:numId w:val="2"/>
+        </w:numPr>
+        <w:ind w:left="840" w:leftChars="0" w:hanging="420" w:firstLineChars="0"/>
+        <w:rPr>
+          <w:rFonts w:hint="default"/>
+          <w:lang w:val="en"/>
+        </w:rPr>
+      </w:pPr>
+      <w:r>
+        <w:rPr>
+          <w:rFonts w:hint="default"/>
+          <w:lang w:val="en"/>
+        </w:rPr>
+        <w:t>安装docker-compose: sudo apt install docker-compose</w:t>
       </w:r>
       <w:bookmarkStart w:id="8" w:name="_GoBack"/>
       <w:bookmarkEnd w:id="8"/>
-      <w:r>
-        <w:rPr>
-          <w:rFonts w:hint="default"/>
-          <w:lang w:val="en"/>
-        </w:rPr>
-        <w:t>指南</w:t>
-      </w:r>
-      <w:bookmarkEnd w:id="1"/>
     </w:p>
     <w:p>
       <w:pPr>
@@ -626,7 +694,102 @@
           <w:rFonts w:hint="default"/>
           <w:lang w:val="en"/>
         </w:rPr>
-        <w:t>需要一个可以运行Docker的环境，推荐使用Ubuntu 18及以上系统</w:t>
+        <w:t>将config.example.yml文件复制一份并改名为config.yml，并根据里面的内容进行相应的修改（不修改也可以运行）。</w:t>
+      </w:r>
+    </w:p>
+    <w:p>
+      <w:pPr>
+        <w:numPr>
+          <w:ilvl w:val="0"/>
+          <w:numId w:val="2"/>
+        </w:numPr>
+        <w:rPr>
+          <w:rFonts w:hint="default"/>
+          <w:lang w:val="en"/>
+        </w:rPr>
+      </w:pPr>
+      <w:r>
+        <w:rPr>
+          <w:rFonts w:hint="default"/>
+          <w:lang w:val="en"/>
+        </w:rPr>
+        <w:t>拉取docker镜像：./script.sh build</w:t>
+      </w:r>
+    </w:p>
+    <w:p>
+      <w:pPr>
+        <w:numPr>
+          <w:ilvl w:val="0"/>
+          <w:numId w:val="2"/>
+        </w:numPr>
+        <w:rPr>
+          <w:rFonts w:hint="default"/>
+          <w:lang w:val="en"/>
+        </w:rPr>
+      </w:pPr>
+      <w:r>
+        <w:rPr>
+          <w:rFonts w:hint="default"/>
+          <w:lang w:val="en"/>
+        </w:rPr>
+        <w:t>安装依赖并编译：./scripts.sh compile</w:t>
+      </w:r>
+    </w:p>
+    <w:p>
+      <w:pPr>
+        <w:numPr>
+          <w:ilvl w:val="0"/>
+          <w:numId w:val="2"/>
+        </w:numPr>
+        <w:rPr>
+          <w:rFonts w:hint="default"/>
+          <w:lang w:val="en"/>
+        </w:rPr>
+      </w:pPr>
+      <w:r>
+        <w:rPr>
+          <w:rFonts w:hint="default"/>
+          <w:lang w:val="en"/>
+        </w:rPr>
+        <w:t>启动：./scripts.sh start</w:t>
+      </w:r>
+    </w:p>
+    <w:p>
+      <w:pPr>
+        <w:numPr>
+          <w:ilvl w:val="0"/>
+          <w:numId w:val="2"/>
+        </w:numPr>
+        <w:rPr>
+          <w:rFonts w:hint="default"/>
+          <w:lang w:val="en"/>
+        </w:rPr>
+      </w:pPr>
+      <w:r>
+        <w:rPr>
+          <w:rFonts w:hint="default"/>
+          <w:lang w:val="en"/>
+        </w:rPr>
+        <w:t>使用浏览器打开：http://127.0.0.1:8800就可以进入标注系统，登录密码和config.yml中的PASSWORD配置相同</w:t>
+      </w:r>
+    </w:p>
+    <w:p>
+      <w:pPr>
+        <w:numPr>
+          <w:ilvl w:val="0"/>
+          <w:numId w:val="2"/>
+        </w:numPr>
+        <w:rPr>
+          <w:rFonts w:hint="default"/>
+          <w:lang w:val="en"/>
+        </w:rPr>
+      </w:pPr>
+      <w:r>
+        <w:rPr>
+          <w:rFonts w:hint="default"/>
+          <w:lang w:val="en"/>
+        </w:rPr>
+        <w:t>如果修改了代码，依次运行以下代码使得修改代码生效</w:t>
       </w:r>
     </w:p>
     <w:p>
@@ -646,121 +809,7 @@
           <w:rFonts w:hint="default"/>
           <w:lang w:val="en"/>
         </w:rPr>
-        <w:t>Ubuntu上安装Docker的命令为sudo apt install docker.io</w:t>
-      </w:r>
-    </w:p>
-    <w:p>
-      <w:pPr>
-        <w:numPr>
-          <w:ilvl w:val="0"/>
-          <w:numId w:val="2"/>
-        </w:numPr>
-        <w:rPr>
-          <w:rFonts w:hint="default"/>
-          <w:lang w:val="en"/>
-        </w:rPr>
-      </w:pPr>
-      <w:r>
-        <w:rPr>
-          <w:rFonts w:hint="default"/>
-          <w:lang w:val="en"/>
-        </w:rPr>
-        <w:t>将config.example.yml文件复制一份并改名为config.yml，并根据里面的内容进行相应的修改（不修改也可以运行）。</w:t>
-      </w:r>
-    </w:p>
-    <w:p>
-      <w:pPr>
-        <w:numPr>
-          <w:ilvl w:val="0"/>
-          <w:numId w:val="2"/>
-        </w:numPr>
-        <w:rPr>
-          <w:rFonts w:hint="default"/>
-          <w:lang w:val="en"/>
-        </w:rPr>
-      </w:pPr>
-      <w:r>
-        <w:rPr>
-          <w:rFonts w:hint="default"/>
-          <w:lang w:val="en"/>
-        </w:rPr>
-        <w:t>拉取docker镜像：./script.sh build</w:t>
-      </w:r>
-    </w:p>
-    <w:p>
-      <w:pPr>
-        <w:numPr>
-          <w:ilvl w:val="0"/>
-          <w:numId w:val="2"/>
-        </w:numPr>
-        <w:rPr>
-          <w:rFonts w:hint="default"/>
-          <w:lang w:val="en"/>
-        </w:rPr>
-      </w:pPr>
-      <w:r>
-        <w:rPr>
-          <w:rFonts w:hint="default"/>
-          <w:lang w:val="en"/>
-        </w:rPr>
-        <w:t>安装依赖并编译：./scripts.sh compile</w:t>
-      </w:r>
-    </w:p>
-    <w:p>
-      <w:pPr>
-        <w:numPr>
-          <w:ilvl w:val="0"/>
-          <w:numId w:val="2"/>
-        </w:numPr>
-        <w:rPr>
-          <w:rFonts w:hint="default"/>
-          <w:lang w:val="en"/>
-        </w:rPr>
-      </w:pPr>
-      <w:r>
-        <w:rPr>
-          <w:rFonts w:hint="default"/>
-          <w:lang w:val="en"/>
-        </w:rPr>
-        <w:t>启动：./scripts.sh start</w:t>
-      </w:r>
-    </w:p>
-    <w:p>
-      <w:pPr>
-        <w:numPr>
-          <w:ilvl w:val="0"/>
-          <w:numId w:val="2"/>
-        </w:numPr>
-        <w:rPr>
-          <w:rFonts w:hint="default"/>
-          <w:lang w:val="en"/>
-        </w:rPr>
-      </w:pPr>
-      <w:r>
-        <w:rPr>
-          <w:rFonts w:hint="default"/>
-          <w:lang w:val="en"/>
-        </w:rPr>
-        <w:t>使用浏览器打开：http://127.0.0.1:8800就可以进入标注系统，登录密码和config.yml中的PASSWORD配置相同</w:t>
-      </w:r>
-    </w:p>
-    <w:p>
-      <w:pPr>
-        <w:numPr>
-          <w:ilvl w:val="0"/>
-          <w:numId w:val="2"/>
-        </w:numPr>
-        <w:rPr>
-          <w:rFonts w:hint="default"/>
-          <w:lang w:val="en"/>
-        </w:rPr>
-      </w:pPr>
-      <w:r>
-        <w:rPr>
-          <w:rFonts w:hint="default"/>
-          <w:lang w:val="en"/>
-        </w:rPr>
-        <w:t>如果修改了代码，依次运行以下代码使得修改代码生效</w:t>
+        <w:t>./scripts.sh compile</w:t>
       </w:r>
     </w:p>
     <w:p>
@@ -780,7 +829,270 @@
           <w:rFonts w:hint="default"/>
           <w:lang w:val="en"/>
         </w:rPr>
-        <w:t>./scripts.sh compile</w:t>
+        <w:t>./scripts.sh restart</w:t>
+      </w:r>
+    </w:p>
+    <w:p>
+      <w:pPr>
+        <w:pStyle w:val="3"/>
+        <w:numPr>
+          <w:ilvl w:val="0"/>
+          <w:numId w:val="1"/>
+        </w:numPr>
+        <w:bidi w:val="0"/>
+        <w:ind w:left="0" w:leftChars="0" w:firstLine="0" w:firstLineChars="0"/>
+        <w:rPr>
+          <w:rFonts w:hint="default"/>
+          <w:lang w:val="en"/>
+        </w:rPr>
+      </w:pPr>
+      <w:bookmarkStart w:id="2" w:name="_Toc1409601842"/>
+      <w:r>
+        <w:rPr>
+          <w:rFonts w:hint="default"/>
+          <w:lang w:val="en"/>
+        </w:rPr>
+        <w:t>本机部署指南</w:t>
+      </w:r>
+      <w:bookmarkEnd w:id="2"/>
+    </w:p>
+    <w:p>
+      <w:pPr>
+        <w:numPr>
+          <w:ilvl w:val="0"/>
+          <w:numId w:val="3"/>
+        </w:numPr>
+        <w:rPr>
+          <w:rFonts w:hint="default"/>
+          <w:lang w:val="en"/>
+        </w:rPr>
+      </w:pPr>
+      <w:r>
+        <w:rPr>
+          <w:rFonts w:hint="default"/>
+          <w:lang w:val="en"/>
+        </w:rPr>
+        <w:t>推荐使用Ubuntu 18及以上系统，并安装依赖：</w:t>
+      </w:r>
+    </w:p>
+    <w:p>
+      <w:pPr>
+        <w:numPr>
+          <w:ilvl w:val="1"/>
+          <w:numId w:val="3"/>
+        </w:numPr>
+        <w:ind w:left="840" w:leftChars="0" w:hanging="420" w:firstLineChars="0"/>
+        <w:rPr>
+          <w:rFonts w:hint="default"/>
+          <w:lang w:val="en"/>
+        </w:rPr>
+      </w:pPr>
+      <w:r>
+        <w:rPr>
+          <w:rFonts w:hint="default"/>
+          <w:lang w:val="en"/>
+        </w:rPr>
+        <w:t>Npm：sudo apt install npm</w:t>
+      </w:r>
+    </w:p>
+    <w:p>
+      <w:pPr>
+        <w:numPr>
+          <w:ilvl w:val="1"/>
+          <w:numId w:val="3"/>
+        </w:numPr>
+        <w:ind w:left="840" w:leftChars="0" w:hanging="420" w:firstLineChars="0"/>
+        <w:rPr>
+          <w:rFonts w:hint="default"/>
+          <w:lang w:val="en"/>
+        </w:rPr>
+      </w:pPr>
+      <w:r>
+        <w:rPr>
+          <w:rFonts w:hint="default"/>
+          <w:lang w:val="en"/>
+        </w:rPr>
+        <w:t>指定Node.JS版本：</w:t>
+      </w:r>
+    </w:p>
+    <w:p>
+      <w:pPr>
+        <w:numPr>
+          <w:ilvl w:val="2"/>
+          <w:numId w:val="3"/>
+        </w:numPr>
+        <w:ind w:left="1260" w:leftChars="0" w:hanging="420" w:firstLineChars="0"/>
+        <w:rPr>
+          <w:rFonts w:hint="default"/>
+          <w:lang w:val="en"/>
+        </w:rPr>
+      </w:pPr>
+      <w:r>
+        <w:rPr>
+          <w:rFonts w:hint="default"/>
+          <w:lang w:val="en"/>
+        </w:rPr>
+        <w:t>sudo npm i -g n</w:t>
+      </w:r>
+    </w:p>
+    <w:p>
+      <w:pPr>
+        <w:numPr>
+          <w:ilvl w:val="2"/>
+          <w:numId w:val="3"/>
+        </w:numPr>
+        <w:ind w:left="1260" w:leftChars="0" w:hanging="420" w:firstLineChars="0"/>
+        <w:rPr>
+          <w:rFonts w:hint="default"/>
+          <w:lang w:val="en"/>
+        </w:rPr>
+      </w:pPr>
+      <w:r>
+        <w:rPr>
+          <w:rFonts w:hint="default"/>
+          <w:lang w:val="en"/>
+        </w:rPr>
+        <w:t>sudo n 12.14</w:t>
+      </w:r>
+    </w:p>
+    <w:p>
+      <w:pPr>
+        <w:numPr>
+          <w:ilvl w:val="1"/>
+          <w:numId w:val="3"/>
+        </w:numPr>
+        <w:ind w:left="840" w:leftChars="0" w:hanging="420" w:firstLineChars="0"/>
+        <w:rPr>
+          <w:rFonts w:hint="default"/>
+          <w:lang w:val="en"/>
+        </w:rPr>
+      </w:pPr>
+      <w:r>
+        <w:rPr>
+          <w:rFonts w:hint="default"/>
+          <w:lang w:val="en"/>
+        </w:rPr>
+        <w:t>MongoDB：sudo apt install mongodb</w:t>
+      </w:r>
+    </w:p>
+    <w:p>
+      <w:pPr>
+        <w:numPr>
+          <w:ilvl w:val="0"/>
+          <w:numId w:val="3"/>
+        </w:numPr>
+        <w:ind w:left="0" w:leftChars="0" w:firstLine="0" w:firstLineChars="0"/>
+        <w:rPr>
+          <w:rFonts w:hint="default"/>
+          <w:lang w:val="en"/>
+        </w:rPr>
+      </w:pPr>
+      <w:r>
+        <w:rPr>
+          <w:rFonts w:hint="default"/>
+          <w:lang w:val="en"/>
+        </w:rPr>
+        <w:t>将config.example.yml文件复制一份并改名为config.yml，并根据里面的内容进行相应的修改（不修改也可以运行）。</w:t>
+      </w:r>
+    </w:p>
+    <w:p>
+      <w:pPr>
+        <w:numPr>
+          <w:ilvl w:val="0"/>
+          <w:numId w:val="3"/>
+        </w:numPr>
+        <w:ind w:left="0" w:leftChars="0" w:firstLine="0" w:firstLineChars="0"/>
+        <w:rPr>
+          <w:rFonts w:hint="default"/>
+          <w:lang w:val="en"/>
+        </w:rPr>
+      </w:pPr>
+      <w:r>
+        <w:rPr>
+          <w:rFonts w:hint="default"/>
+          <w:lang w:val="en"/>
+        </w:rPr>
+        <w:t>下载依赖：npm i</w:t>
+      </w:r>
+    </w:p>
+    <w:p>
+      <w:pPr>
+        <w:numPr>
+          <w:ilvl w:val="0"/>
+          <w:numId w:val="3"/>
+        </w:numPr>
+        <w:ind w:left="0" w:leftChars="0" w:firstLine="0" w:firstLineChars="0"/>
+        <w:rPr>
+          <w:rFonts w:hint="default"/>
+          <w:lang w:val="en"/>
+        </w:rPr>
+      </w:pPr>
+      <w:r>
+        <w:rPr>
+          <w:rFonts w:hint="default"/>
+          <w:lang w:val="en"/>
+        </w:rPr>
+        <w:t>编译前端代码：npm run build</w:t>
+      </w:r>
+    </w:p>
+    <w:p>
+      <w:pPr>
+        <w:numPr>
+          <w:ilvl w:val="0"/>
+          <w:numId w:val="3"/>
+        </w:numPr>
+        <w:ind w:left="0" w:leftChars="0" w:firstLine="0" w:firstLineChars="0"/>
+        <w:rPr>
+          <w:rFonts w:hint="default"/>
+          <w:lang w:val="en"/>
+        </w:rPr>
+      </w:pPr>
+      <w:r>
+        <w:rPr>
+          <w:rFonts w:hint="default"/>
+          <w:lang w:val="en"/>
+        </w:rPr>
+        <w:t>运行：node src/app.js</w:t>
+      </w:r>
+    </w:p>
+    <w:p>
+      <w:pPr>
+        <w:numPr>
+          <w:ilvl w:val="0"/>
+          <w:numId w:val="3"/>
+        </w:numPr>
+        <w:ind w:left="0" w:leftChars="0" w:firstLine="0" w:firstLineChars="0"/>
+        <w:rPr>
+          <w:rFonts w:hint="default"/>
+          <w:lang w:val="en"/>
+        </w:rPr>
+      </w:pPr>
+      <w:r>
+        <w:rPr>
+          <w:rFonts w:hint="default"/>
+          <w:lang w:val="en"/>
+        </w:rPr>
+        <w:t>使用浏览器打开：http://127.0.0.1:8800就可以进入标注系统，登录密码和config.yml中的PASSWORD配置相同</w:t>
+      </w:r>
+    </w:p>
+    <w:p>
+      <w:pPr>
+        <w:numPr>
+          <w:ilvl w:val="0"/>
+          <w:numId w:val="3"/>
+        </w:numPr>
+        <w:ind w:left="0" w:leftChars="0" w:firstLine="0" w:firstLineChars="0"/>
+        <w:rPr>
+          <w:rFonts w:hint="default"/>
+          <w:lang w:val="en"/>
+        </w:rPr>
+      </w:pPr>
+      <w:r>
+        <w:rPr>
+          <w:rFonts w:hint="default"/>
+          <w:lang w:val="en"/>
+        </w:rPr>
+        <w:t>如果修改了代码，依次运行以下代码使得修改代码生效</w:t>
       </w:r>
     </w:p>
     <w:p>
@@ -800,7 +1112,27 @@
           <w:rFonts w:hint="default"/>
           <w:lang w:val="en"/>
         </w:rPr>
-        <w:t>./scripts.sh restart</w:t>
+        <w:t>npm run build</w:t>
+      </w:r>
+    </w:p>
+    <w:p>
+      <w:pPr>
+        <w:numPr>
+          <w:ilvl w:val="1"/>
+          <w:numId w:val="2"/>
+        </w:numPr>
+        <w:ind w:left="840" w:leftChars="0" w:hanging="420" w:firstLineChars="0"/>
+        <w:rPr>
+          <w:rFonts w:hint="default"/>
+          <w:lang w:val="en-US"/>
+        </w:rPr>
+      </w:pPr>
+      <w:r>
+        <w:rPr>
+          <w:rFonts w:hint="default"/>
+          <w:lang w:val="en"/>
+        </w:rPr>
+        <w:t>node src/app.js</w:t>
       </w:r>
     </w:p>
     <w:p>
@@ -817,309 +1149,6 @@
           <w:lang w:val="en"/>
         </w:rPr>
       </w:pPr>
-      <w:bookmarkStart w:id="2" w:name="_Toc1409601842"/>
-      <w:r>
-        <w:rPr>
-          <w:rFonts w:hint="default"/>
-          <w:lang w:val="en"/>
-        </w:rPr>
-        <w:t>本机部署指南</w:t>
-      </w:r>
-      <w:bookmarkEnd w:id="2"/>
-    </w:p>
-    <w:p>
-      <w:pPr>
-        <w:numPr>
-          <w:ilvl w:val="0"/>
-          <w:numId w:val="3"/>
-        </w:numPr>
-        <w:rPr>
-          <w:rFonts w:hint="default"/>
-          <w:lang w:val="en"/>
-        </w:rPr>
-      </w:pPr>
-      <w:r>
-        <w:rPr>
-          <w:rFonts w:hint="default"/>
-          <w:lang w:val="en"/>
-        </w:rPr>
-        <w:t>推荐使用Ubuntu 18及以上系统，并安装依赖：</w:t>
-      </w:r>
-    </w:p>
-    <w:p>
-      <w:pPr>
-        <w:numPr>
-          <w:ilvl w:val="1"/>
-          <w:numId w:val="3"/>
-        </w:numPr>
-        <w:ind w:left="840" w:leftChars="0" w:hanging="420" w:firstLineChars="0"/>
-        <w:rPr>
-          <w:rFonts w:hint="default"/>
-          <w:lang w:val="en"/>
-        </w:rPr>
-      </w:pPr>
-      <w:r>
-        <w:rPr>
-          <w:rFonts w:hint="default"/>
-          <w:lang w:val="en"/>
-        </w:rPr>
-        <w:t>Npm：sudo apt install npm</w:t>
-      </w:r>
-    </w:p>
-    <w:p>
-      <w:pPr>
-        <w:numPr>
-          <w:ilvl w:val="1"/>
-          <w:numId w:val="3"/>
-        </w:numPr>
-        <w:ind w:left="840" w:leftChars="0" w:hanging="420" w:firstLineChars="0"/>
-        <w:rPr>
-          <w:rFonts w:hint="default"/>
-          <w:lang w:val="en"/>
-        </w:rPr>
-      </w:pPr>
-      <w:r>
-        <w:rPr>
-          <w:rFonts w:hint="default"/>
-          <w:lang w:val="en"/>
-        </w:rPr>
-        <w:t>指定Node.JS版本：</w:t>
-      </w:r>
-    </w:p>
-    <w:p>
-      <w:pPr>
-        <w:numPr>
-          <w:ilvl w:val="2"/>
-          <w:numId w:val="3"/>
-        </w:numPr>
-        <w:ind w:left="1260" w:leftChars="0" w:hanging="420" w:firstLineChars="0"/>
-        <w:rPr>
-          <w:rFonts w:hint="default"/>
-          <w:lang w:val="en"/>
-        </w:rPr>
-      </w:pPr>
-      <w:r>
-        <w:rPr>
-          <w:rFonts w:hint="default"/>
-          <w:lang w:val="en"/>
-        </w:rPr>
-        <w:t>sudo npm i -g n</w:t>
-      </w:r>
-    </w:p>
-    <w:p>
-      <w:pPr>
-        <w:numPr>
-          <w:ilvl w:val="2"/>
-          <w:numId w:val="3"/>
-        </w:numPr>
-        <w:ind w:left="1260" w:leftChars="0" w:hanging="420" w:firstLineChars="0"/>
-        <w:rPr>
-          <w:rFonts w:hint="default"/>
-          <w:lang w:val="en"/>
-        </w:rPr>
-      </w:pPr>
-      <w:r>
-        <w:rPr>
-          <w:rFonts w:hint="default"/>
-          <w:lang w:val="en"/>
-        </w:rPr>
-        <w:t>sudo n 12.14</w:t>
-      </w:r>
-    </w:p>
-    <w:p>
-      <w:pPr>
-        <w:numPr>
-          <w:ilvl w:val="1"/>
-          <w:numId w:val="3"/>
-        </w:numPr>
-        <w:ind w:left="840" w:leftChars="0" w:hanging="420" w:firstLineChars="0"/>
-        <w:rPr>
-          <w:rFonts w:hint="default"/>
-          <w:lang w:val="en"/>
-        </w:rPr>
-      </w:pPr>
-      <w:r>
-        <w:rPr>
-          <w:rFonts w:hint="default"/>
-          <w:lang w:val="en"/>
-        </w:rPr>
-        <w:t>MongoDB：sudo apt install mongodb</w:t>
-      </w:r>
-    </w:p>
-    <w:p>
-      <w:pPr>
-        <w:numPr>
-          <w:ilvl w:val="0"/>
-          <w:numId w:val="3"/>
-        </w:numPr>
-        <w:ind w:left="0" w:leftChars="0" w:firstLine="0" w:firstLineChars="0"/>
-        <w:rPr>
-          <w:rFonts w:hint="default"/>
-          <w:lang w:val="en"/>
-        </w:rPr>
-      </w:pPr>
-      <w:r>
-        <w:rPr>
-          <w:rFonts w:hint="default"/>
-          <w:lang w:val="en"/>
-        </w:rPr>
-        <w:t>将config.example.yml文件复制一份并改名为config.yml，并根据里面的内容进行相应的修改（不修改也可以运行）。</w:t>
-      </w:r>
-    </w:p>
-    <w:p>
-      <w:pPr>
-        <w:numPr>
-          <w:ilvl w:val="0"/>
-          <w:numId w:val="3"/>
-        </w:numPr>
-        <w:ind w:left="0" w:leftChars="0" w:firstLine="0" w:firstLineChars="0"/>
-        <w:rPr>
-          <w:rFonts w:hint="default"/>
-          <w:lang w:val="en"/>
-        </w:rPr>
-      </w:pPr>
-      <w:r>
-        <w:rPr>
-          <w:rFonts w:hint="default"/>
-          <w:lang w:val="en"/>
-        </w:rPr>
-        <w:t>下载依赖：npm i</w:t>
-      </w:r>
-    </w:p>
-    <w:p>
-      <w:pPr>
-        <w:numPr>
-          <w:ilvl w:val="0"/>
-          <w:numId w:val="3"/>
-        </w:numPr>
-        <w:ind w:left="0" w:leftChars="0" w:firstLine="0" w:firstLineChars="0"/>
-        <w:rPr>
-          <w:rFonts w:hint="default"/>
-          <w:lang w:val="en"/>
-        </w:rPr>
-      </w:pPr>
-      <w:r>
-        <w:rPr>
-          <w:rFonts w:hint="default"/>
-          <w:lang w:val="en"/>
-        </w:rPr>
-        <w:t>编译前端代码：npm run build</w:t>
-      </w:r>
-    </w:p>
-    <w:p>
-      <w:pPr>
-        <w:numPr>
-          <w:ilvl w:val="0"/>
-          <w:numId w:val="3"/>
-        </w:numPr>
-        <w:ind w:left="0" w:leftChars="0" w:firstLine="0" w:firstLineChars="0"/>
-        <w:rPr>
-          <w:rFonts w:hint="default"/>
-          <w:lang w:val="en"/>
-        </w:rPr>
-      </w:pPr>
-      <w:r>
-        <w:rPr>
-          <w:rFonts w:hint="default"/>
-          <w:lang w:val="en"/>
-        </w:rPr>
-        <w:t>运行：node src/app.js</w:t>
-      </w:r>
-    </w:p>
-    <w:p>
-      <w:pPr>
-        <w:numPr>
-          <w:ilvl w:val="0"/>
-          <w:numId w:val="3"/>
-        </w:numPr>
-        <w:ind w:left="0" w:leftChars="0" w:firstLine="0" w:firstLineChars="0"/>
-        <w:rPr>
-          <w:rFonts w:hint="default"/>
-          <w:lang w:val="en"/>
-        </w:rPr>
-      </w:pPr>
-      <w:r>
-        <w:rPr>
-          <w:rFonts w:hint="default"/>
-          <w:lang w:val="en"/>
-        </w:rPr>
-        <w:t>使用浏览器打开：http://127.0.0.1:8800就可以进入标注系统，登录密码和config.yml中的PASSWORD配置相同</w:t>
-      </w:r>
-    </w:p>
-    <w:p>
-      <w:pPr>
-        <w:numPr>
-          <w:ilvl w:val="0"/>
-          <w:numId w:val="3"/>
-        </w:numPr>
-        <w:ind w:left="0" w:leftChars="0" w:firstLine="0" w:firstLineChars="0"/>
-        <w:rPr>
-          <w:rFonts w:hint="default"/>
-          <w:lang w:val="en"/>
-        </w:rPr>
-      </w:pPr>
-      <w:r>
-        <w:rPr>
-          <w:rFonts w:hint="default"/>
-          <w:lang w:val="en"/>
-        </w:rPr>
-        <w:t>如果修改了代码，依次运行以下代码使得修改代码生效</w:t>
-      </w:r>
-    </w:p>
-    <w:p>
-      <w:pPr>
-        <w:numPr>
-          <w:ilvl w:val="1"/>
-          <w:numId w:val="2"/>
-        </w:numPr>
-        <w:ind w:left="840" w:leftChars="0" w:hanging="420" w:firstLineChars="0"/>
-        <w:rPr>
-          <w:rFonts w:hint="default"/>
-          <w:lang w:val="en"/>
-        </w:rPr>
-      </w:pPr>
-      <w:r>
-        <w:rPr>
-          <w:rFonts w:hint="default"/>
-          <w:lang w:val="en"/>
-        </w:rPr>
-        <w:t>npm run build</w:t>
-      </w:r>
-    </w:p>
-    <w:p>
-      <w:pPr>
-        <w:numPr>
-          <w:ilvl w:val="1"/>
-          <w:numId w:val="2"/>
-        </w:numPr>
-        <w:ind w:left="840" w:leftChars="0" w:hanging="420" w:firstLineChars="0"/>
-        <w:rPr>
-          <w:rFonts w:hint="default"/>
-          <w:lang w:val="en-US"/>
-        </w:rPr>
-      </w:pPr>
-      <w:r>
-        <w:rPr>
-          <w:rFonts w:hint="default"/>
-          <w:lang w:val="en"/>
-        </w:rPr>
-        <w:t>node src/app.js</w:t>
-      </w:r>
-    </w:p>
-    <w:p>
-      <w:pPr>
-        <w:pStyle w:val="3"/>
-        <w:numPr>
-          <w:ilvl w:val="0"/>
-          <w:numId w:val="1"/>
-        </w:numPr>
-        <w:bidi w:val="0"/>
-        <w:ind w:left="0" w:leftChars="0" w:firstLine="0" w:firstLineChars="0"/>
-        <w:rPr>
-          <w:rFonts w:hint="default"/>
-          <w:lang w:val="en"/>
-        </w:rPr>
-      </w:pPr>
       <w:bookmarkStart w:id="3" w:name="_Toc1012361166"/>
       <w:r>
         <w:rPr>
@@ -1133,6 +1162,7 @@
     <w:p>
       <w:pPr>
         <w:numPr>
+          <w:ilvl w:val="0"/>
           <w:numId w:val="0"/>
         </w:numPr>
         <w:ind w:leftChars="0"/>
@@ -1152,6 +1182,7 @@
     <w:p>
       <w:pPr>
         <w:numPr>
+          <w:ilvl w:val="0"/>
           <w:numId w:val="0"/>
         </w:numPr>
         <w:ind w:leftChars="0"/>
@@ -1171,6 +1202,7 @@
     <w:p>
       <w:pPr>
         <w:numPr>
+          <w:ilvl w:val="0"/>
           <w:numId w:val="0"/>
         </w:numPr>
         <w:ind w:leftChars="0"/>
@@ -1249,6 +1281,7 @@
     <w:p>
       <w:pPr>
         <w:numPr>
+          <w:ilvl w:val="0"/>
           <w:numId w:val="0"/>
         </w:numPr>
         <w:rPr>
@@ -1267,6 +1300,7 @@
     <w:p>
       <w:pPr>
         <w:numPr>
+          <w:ilvl w:val="0"/>
           <w:numId w:val="0"/>
         </w:numPr>
         <w:rPr>
@@ -1321,6 +1355,7 @@
     <w:p>
       <w:pPr>
         <w:numPr>
+          <w:ilvl w:val="0"/>
           <w:numId w:val="0"/>
         </w:numPr>
         <w:rPr>
@@ -1339,6 +1374,7 @@
     <w:p>
       <w:pPr>
         <w:numPr>
+          <w:ilvl w:val="0"/>
           <w:numId w:val="0"/>
         </w:numPr>
         <w:rPr>
@@ -1393,6 +1429,7 @@
     <w:p>
       <w:pPr>
         <w:numPr>
+          <w:ilvl w:val="0"/>
           <w:numId w:val="0"/>
         </w:numPr>
         <w:rPr>
@@ -1411,6 +1448,7 @@
     <w:p>
       <w:pPr>
         <w:numPr>
+          <w:ilvl w:val="0"/>
           <w:numId w:val="0"/>
         </w:numPr>
         <w:rPr>
@@ -1465,6 +1503,7 @@
     <w:p>
       <w:pPr>
         <w:numPr>
+          <w:ilvl w:val="0"/>
           <w:numId w:val="0"/>
         </w:numPr>
         <w:rPr>
@@ -1499,6 +1538,7 @@
     <w:p>
       <w:pPr>
         <w:numPr>
+          <w:ilvl w:val="0"/>
           <w:numId w:val="0"/>
         </w:numPr>
         <w:rPr>
@@ -1553,6 +1593,7 @@
     <w:p>
       <w:pPr>
         <w:numPr>
+          <w:ilvl w:val="0"/>
           <w:numId w:val="0"/>
         </w:numPr>
         <w:rPr>
@@ -1571,6 +1612,7 @@
     <w:p>
       <w:pPr>
         <w:numPr>
+          <w:ilvl w:val="0"/>
           <w:numId w:val="0"/>
         </w:numPr>
         <w:rPr>
@@ -1589,6 +1631,7 @@
     <w:p>
       <w:pPr>
         <w:numPr>
+          <w:ilvl w:val="0"/>
           <w:numId w:val="0"/>
         </w:numPr>
         <w:rPr>
@@ -1607,6 +1650,7 @@
     <w:p>
       <w:pPr>
         <w:numPr>
+          <w:ilvl w:val="0"/>
           <w:numId w:val="0"/>
         </w:numPr>
         <w:rPr>
@@ -1661,6 +1705,7 @@
     <w:p>
       <w:pPr>
         <w:numPr>
+          <w:ilvl w:val="0"/>
           <w:numId w:val="0"/>
         </w:numPr>
         <w:rPr>
@@ -2344,6 +2389,7 @@
     <w:p>
       <w:pPr>
         <w:numPr>
+          <w:ilvl w:val="0"/>
           <w:numId w:val="0"/>
         </w:numPr>
         <w:ind w:leftChars="0"/>
@@ -2367,6 +2413,7 @@
     <w:p>
       <w:pPr>
         <w:numPr>
+          <w:ilvl w:val="0"/>
           <w:numId w:val="0"/>
         </w:numPr>
         <w:ind w:leftChars="0"/>
@@ -2426,6 +2473,7 @@
     <w:p>
       <w:pPr>
         <w:numPr>
+          <w:ilvl w:val="0"/>
           <w:numId w:val="0"/>
         </w:numPr>
         <w:ind w:leftChars="0"/>
@@ -2449,6 +2497,7 @@
     <w:p>
       <w:pPr>
         <w:numPr>
+          <w:ilvl w:val="0"/>
           <w:numId w:val="0"/>
         </w:numPr>
         <w:ind w:leftChars="0"/>
@@ -2508,6 +2557,7 @@
     <w:p>
       <w:pPr>
         <w:numPr>
+          <w:ilvl w:val="0"/>
           <w:numId w:val="0"/>
         </w:numPr>
         <w:ind w:leftChars="0"/>
@@ -2531,6 +2581,7 @@
     <w:p>
       <w:pPr>
         <w:numPr>
+          <w:ilvl w:val="0"/>
           <w:numId w:val="0"/>
         </w:numPr>
         <w:ind w:leftChars="0"/>
@@ -2590,6 +2641,7 @@
     <w:p>
       <w:pPr>
         <w:numPr>
+          <w:ilvl w:val="0"/>
           <w:numId w:val="0"/>
         </w:numPr>
         <w:ind w:leftChars="0"/>
@@ -2649,6 +2701,7 @@
     <w:p>
       <w:pPr>
         <w:numPr>
+          <w:ilvl w:val="0"/>
           <w:numId w:val="0"/>
         </w:numPr>
         <w:ind w:leftChars="0"/>
@@ -2672,6 +2725,7 @@
     <w:p>
       <w:pPr>
         <w:numPr>
+          <w:ilvl w:val="0"/>
           <w:numId w:val="0"/>
         </w:numPr>
         <w:ind w:leftChars="0"/>
@@ -2731,6 +2785,7 @@
     <w:p>
       <w:pPr>
         <w:numPr>
+          <w:ilvl w:val="0"/>
           <w:numId w:val="0"/>
         </w:numPr>
         <w:ind w:leftChars="0"/>
@@ -2754,6 +2809,7 @@
     <w:p>
       <w:pPr>
         <w:numPr>
+          <w:ilvl w:val="0"/>
           <w:numId w:val="0"/>
         </w:numPr>
         <w:ind w:leftChars="0"/>
@@ -2813,6 +2869,7 @@
     <w:p>
       <w:pPr>
         <w:numPr>
+          <w:ilvl w:val="0"/>
           <w:numId w:val="0"/>
         </w:numPr>
         <w:ind w:leftChars="0"/>
@@ -2836,6 +2893,7 @@
     <w:p>
       <w:pPr>
         <w:numPr>
+          <w:ilvl w:val="0"/>
           <w:numId w:val="0"/>
         </w:numPr>
         <w:ind w:leftChars="0"/>
@@ -2895,6 +2953,7 @@
     <w:p>
       <w:pPr>
         <w:numPr>
+          <w:ilvl w:val="0"/>
           <w:numId w:val="0"/>
         </w:numPr>
         <w:ind w:leftChars="0"/>
@@ -2918,6 +2977,7 @@
     <w:p>
       <w:pPr>
         <w:numPr>
+          <w:ilvl w:val="0"/>
           <w:numId w:val="0"/>
         </w:numPr>
         <w:ind w:leftChars="0"/>
@@ -2977,6 +3037,7 @@
     <w:p>
       <w:pPr>
         <w:numPr>
+          <w:ilvl w:val="0"/>
           <w:numId w:val="0"/>
         </w:numPr>
         <w:ind w:leftChars="0"/>
@@ -3000,6 +3061,7 @@
     <w:p>
       <w:pPr>
         <w:numPr>
+          <w:ilvl w:val="0"/>
           <w:numId w:val="0"/>
         </w:numPr>
         <w:ind w:leftChars="0"/>
@@ -3059,6 +3121,7 @@
     <w:p>
       <w:pPr>
         <w:numPr>
+          <w:ilvl w:val="0"/>
           <w:numId w:val="0"/>
         </w:numPr>
         <w:ind w:leftChars="0"/>
@@ -3082,6 +3145,7 @@
     <w:p>
       <w:pPr>
         <w:numPr>
+          <w:ilvl w:val="0"/>
           <w:numId w:val="0"/>
         </w:numPr>
         <w:ind w:leftChars="0"/>

</xml_diff>